<commit_message>
open child form and choise type of child form
</commit_message>
<xml_diff>
--- a/SE_QT1_ExtraFP_Assignment.docx
+++ b/SE_QT1_ExtraFP_Assignment.docx
@@ -1954,7 +1954,15 @@
         <w:rPr>
           <w:color w:val="0070C0"/>
         </w:rPr>
-        <w:t>Biểu mẫu đăng nhập đến Biểu mẫu chính</w:t>
+        <w:t xml:space="preserve">Biểu mẫu đăng </w:t>
+      </w:r>
+      <w:bookmarkStart w:id="0" w:name="_GoBack"/>
+      <w:bookmarkEnd w:id="0"/>
+      <w:r>
+        <w:rPr>
+          <w:color w:val="0070C0"/>
+        </w:rPr>
+        <w:t>nhập đến Biểu mẫu chính</w:t>
       </w:r>
     </w:p>
     <w:p>
@@ -2019,6 +2027,18 @@
         </w:rPr>
         <w:t>Tạo biểu mẫu để lọc các mặt hàng tốt nhất, các mặt hàng được khách hàng mua, khách hàng mua các mặt hàng.</w:t>
       </w:r>
+      <w:r>
+        <w:rPr>
+          <w:color w:val="0070C0"/>
+        </w:rPr>
+        <w:t xml:space="preserve"> </w:t>
+      </w:r>
+      <w:r>
+        <w:rPr>
+          <w:color w:val="FF0000"/>
+        </w:rPr>
+        <w:t>TÌm kím</w:t>
+      </w:r>
     </w:p>
     <w:p>
       <w:pPr>
@@ -2030,21 +2050,7 @@
           <w:b/>
           <w:u w:val="single"/>
         </w:rPr>
-        <w:t>E</w:t>
-      </w:r>
-      <w:r>
-        <w:rPr>
-          <w:b/>
-          <w:u w:val="single"/>
-        </w:rPr>
-        <w:t>x</w:t>
-      </w:r>
-      <w:r>
-        <w:rPr>
-          <w:b/>
-          <w:u w:val="single"/>
-        </w:rPr>
-        <w:t>er2:</w:t>
+        <w:t>Exer2:</w:t>
       </w:r>
       <w:r>
         <w:rPr>
@@ -2807,15 +2813,7 @@
           <w:b/>
           <w:u w:val="single"/>
         </w:rPr>
-        <w:t>Exer4</w:t>
-      </w:r>
-      <w:bookmarkStart w:id="0" w:name="_GoBack"/>
-      <w:r>
-        <w:rPr>
-          <w:b/>
-          <w:u w:val="single"/>
-        </w:rPr>
-        <w:t>:</w:t>
+        <w:t>Exer4:</w:t>
       </w:r>
       <w:r>
         <w:rPr>
@@ -2920,7 +2918,6 @@
         </w:rPr>
         <w:t>(Exer1,2,3).</w:t>
       </w:r>
-      <w:bookmarkEnd w:id="0"/>
     </w:p>
     <w:p>
       <w:pPr>

</xml_diff>